<commit_message>
Replace placeholder text in collection headers
</commit_message>
<xml_diff>
--- a/StudioRedfield Bio's.docx
+++ b/StudioRedfield Bio's.docx
@@ -300,31 +300,57 @@
       <w:r>
         <w:t>cat food</w:t>
       </w:r>
+      <w:r>
+        <w:t xml:space="preserve">, mule deer grazing, and </w:t>
+      </w:r>
+      <w:r>
+        <w:t>blue jays</w:t>
+      </w:r>
+      <w:r>
+        <w:t xml:space="preserve"> eyeing you from the trees are whimsical representations of life on the ranch. </w:t>
+      </w:r>
+    </w:p>
+    <w:p/>
+    <w:p>
+      <w:r>
+        <w:t>Often referred to as ‘Painters Quilts’, rich with colors and patterns Kathy’s work is owned by collectors throughout the northwest and is featured</w:t>
+      </w:r>
+      <w:r>
+        <w:t xml:space="preserve"> in clothing lines by Columbia Sportswear</w:t>
+      </w:r>
+      <w:r>
+        <w:t>.</w:t>
+      </w:r>
+    </w:p>
+    <w:p/>
+    <w:p/>
+    <w:p>
+      <w:r>
+        <w:t>Lynn Miller</w:t>
+      </w:r>
+    </w:p>
+    <w:p/>
+    <w:p>
       <w:bookmarkStart w:id="0" w:name="_GoBack"/>
-      <w:bookmarkEnd w:id="0"/>
-      <w:r>
-        <w:t xml:space="preserve">, mule deer grazing, and </w:t>
-      </w:r>
-      <w:r>
-        <w:t>blue jays</w:t>
-      </w:r>
-      <w:r>
-        <w:t xml:space="preserve"> eyeing you from the trees are whimsical representations of life on the ranch. </w:t>
-      </w:r>
-    </w:p>
-    <w:p/>
-    <w:p>
-      <w:r>
-        <w:t>Often referred to as ‘Painters Quilts’, rich with colors and patterns Kathy’s work is owned by collectors throughout the northwest and is featured</w:t>
-      </w:r>
-      <w:r>
-        <w:t xml:space="preserve"> in clothing lines by Columbia Sportswear</w:t>
-      </w:r>
-      <w:r>
-        <w:t>.</w:t>
-      </w:r>
-    </w:p>
-    <w:p/>
+      <w:r>
+        <w:t>Lynn has worked for 54 years in traditional formats and media</w:t>
+      </w:r>
+      <w:proofErr w:type="gramStart"/>
+      <w:r>
+        <w:t>,  including</w:t>
+      </w:r>
+      <w:proofErr w:type="gramEnd"/>
+      <w:r>
+        <w:t xml:space="preserve"> Oils, Watercolor, Gouache, Egg Tempera,  Inks, Oil Pastels, and Charcoal.  His work now resides in homes and galleries across both North America and Europe.</w:t>
+      </w:r>
+    </w:p>
+    <w:p/>
+    <w:p>
+      <w:r>
+        <w:t>He is also the published author of 15 titles and is the founder of Small Farmers Journal.</w:t>
+      </w:r>
+    </w:p>
+    <w:bookmarkEnd w:id="0"/>
     <w:sectPr>
       <w:pgSz w:w="12240" w:h="15840"/>
       <w:pgMar w:top="1440" w:right="1800" w:bottom="1440" w:left="1800" w:header="720" w:footer="720" w:gutter="0"/>

</xml_diff>